<commit_message>
Parametres // Strat test
</commit_message>
<xml_diff>
--- a/Doc/Stratégie_de_tests.docx
+++ b/Doc/Stratégie_de_tests.docx
@@ -90,8 +90,36 @@
         <w:rPr>
           <w:sz w:val="28"/>
         </w:rPr>
-        <w:t>exécutable du jeu et celui-là sera publié sur un site internet</w:t>
-      </w:r>
+        <w:t>exécutable du jeu</w:t>
+      </w:r>
+      <w:r>
+        <w:rPr>
+          <w:sz w:val="28"/>
+        </w:rPr>
+        <w:t xml:space="preserve"> et celui-là sera publié sur mon </w:t>
+      </w:r>
+      <w:proofErr w:type="spellStart"/>
+      <w:r>
+        <w:rPr>
+          <w:sz w:val="28"/>
+        </w:rPr>
+        <w:t>repository</w:t>
+      </w:r>
+      <w:proofErr w:type="spellEnd"/>
+      <w:r>
+        <w:rPr>
+          <w:sz w:val="28"/>
+        </w:rPr>
+        <w:t xml:space="preserve"> </w:t>
+      </w:r>
+      <w:proofErr w:type="spellStart"/>
+      <w:r>
+        <w:rPr>
+          <w:sz w:val="28"/>
+        </w:rPr>
+        <w:t>Github</w:t>
+      </w:r>
+      <w:proofErr w:type="spellEnd"/>
     </w:p>
     <w:p>
       <w:pPr>
@@ -110,23 +138,87 @@
         <w:rPr>
           <w:sz w:val="28"/>
         </w:rPr>
-        <w:t>Les tests se feront uniquement sur Windows 10. L’exécutable sera publié sur un site internet dont j’enverrai le lien par mail à mon chef de projet, Miguel Soares et Dmitri Meili pour que des tests puissent être fait par d’autres personnes.</w:t>
-      </w:r>
-      <w:r>
-        <w:rPr>
-          <w:sz w:val="28"/>
-        </w:rPr>
-        <w:t xml:space="preserve"> Je demanderai aux personnes externes d’effectuer ces tests à chaque nouvelle fonctionnalité.</w:t>
-      </w:r>
+        <w:t>Les tests se feront uniquement s</w:t>
+      </w:r>
+      <w:r>
+        <w:rPr>
+          <w:sz w:val="28"/>
+        </w:rPr>
+        <w:t xml:space="preserve">ur Windows 10. L’exécutable sera à télécharger sur le </w:t>
+      </w:r>
+      <w:proofErr w:type="spellStart"/>
+      <w:r>
+        <w:rPr>
+          <w:sz w:val="28"/>
+        </w:rPr>
+        <w:t>repository</w:t>
+      </w:r>
+      <w:proofErr w:type="spellEnd"/>
+      <w:r>
+        <w:rPr>
+          <w:sz w:val="28"/>
+        </w:rPr>
+        <w:t xml:space="preserve"> </w:t>
+      </w:r>
+      <w:proofErr w:type="spellStart"/>
+      <w:r>
+        <w:rPr>
+          <w:sz w:val="28"/>
+        </w:rPr>
+        <w:t>Github</w:t>
+      </w:r>
+      <w:proofErr w:type="spellEnd"/>
+      <w:r>
+        <w:rPr>
+          <w:sz w:val="28"/>
+        </w:rPr>
+        <w:t xml:space="preserve"> et sera testé par le </w:t>
+      </w:r>
+      <w:r>
+        <w:rPr>
+          <w:sz w:val="28"/>
+        </w:rPr>
+        <w:t>chef de projet, Miguel Soares et Dmitri Meili.</w:t>
+      </w:r>
+      <w:r>
+        <w:rPr>
+          <w:sz w:val="28"/>
+        </w:rPr>
+        <w:t xml:space="preserve"> Je</w:t>
+      </w:r>
+      <w:r>
+        <w:rPr>
+          <w:sz w:val="28"/>
+        </w:rPr>
+        <w:t xml:space="preserve"> leur </w:t>
+      </w:r>
+      <w:r>
+        <w:rPr>
+          <w:sz w:val="28"/>
+        </w:rPr>
+        <w:t>d’effectuer ces tests à chaque nouvelle fonctionnalité.</w:t>
+      </w:r>
+      <w:r>
+        <w:rPr>
+          <w:sz w:val="28"/>
+        </w:rPr>
+        <w:t xml:space="preserve"> </w:t>
+      </w:r>
+      <w:r>
+        <w:rPr>
+          <w:sz w:val="28"/>
+        </w:rPr>
+        <w:t>Tous les tests seront des tests de système. On cherche à tester à chaque fois le tout et le bon fonctionnement entre toutes les fonctions.</w:t>
+      </w:r>
+    </w:p>
+    <w:p>
+      <w:pPr>
+        <w:rPr>
+          <w:sz w:val="28"/>
+        </w:rPr>
+      </w:pPr>
       <w:bookmarkStart w:id="0" w:name="_GoBack"/>
       <w:bookmarkEnd w:id="0"/>
-    </w:p>
-    <w:p>
-      <w:pPr>
-        <w:rPr>
-          <w:sz w:val="28"/>
-        </w:rPr>
-      </w:pPr>
     </w:p>
     <w:p/>
     <w:sectPr>

</xml_diff>